<commit_message>
Listas las reglas de negocio
</commit_message>
<xml_diff>
--- a/docs/It1_A-13_ga.gonzalezr_jf.sanchezg.docx
+++ b/docs/It1_A-13_ga.gonzalezr_jf.sanchezg.docx
@@ -9089,12 +9089,340 @@
           <w:lang w:val="es-ES_tradnl"/>
         </w:rPr>
       </w:pPr>
+    </w:p>
+    <w:p>
+      <w:pPr>
+        <w:rPr>
+          <w:b/>
+          <w:lang w:val="es-ES_tradnl"/>
+        </w:rPr>
+      </w:pPr>
+    </w:p>
+    <w:p>
+      <w:pPr>
+        <w:rPr>
+          <w:b/>
+          <w:lang w:val="es-ES_tradnl"/>
+        </w:rPr>
+      </w:pPr>
+    </w:p>
+    <w:p>
+      <w:pPr>
+        <w:rPr>
+          <w:b/>
+          <w:lang w:val="es-ES_tradnl"/>
+        </w:rPr>
+      </w:pPr>
+      <w:r>
+        <w:rPr>
+          <w:b/>
+          <w:lang w:val="es-ES_tradnl"/>
+        </w:rPr>
+        <w:lastRenderedPageBreak/>
+        <w:t>Reglas de negocio:</w:t>
+      </w:r>
+    </w:p>
+    <w:p>
+      <w:pPr>
+        <w:pStyle w:val="Prrafodelista"/>
+        <w:numPr>
+          <w:ilvl w:val="0"/>
+          <w:numId w:val="21"/>
+        </w:numPr>
+        <w:rPr>
+          <w:b/>
+          <w:lang w:val="es-ES_tradnl"/>
+        </w:rPr>
+      </w:pPr>
+      <w:r>
+        <w:rPr>
+          <w:lang w:val="es-ES_tradnl"/>
+        </w:rPr>
+        <w:t>Los datos de ninguna clase deben ser valores nulos</w:t>
+      </w:r>
+      <w:r>
+        <w:rPr>
+          <w:lang w:val="es-ES_tradnl"/>
+        </w:rPr>
+        <w:t xml:space="preserve"> a excepción de la dirección de residencia del cliente y el nombre de la sucursal.</w:t>
+      </w:r>
+    </w:p>
+    <w:p>
+      <w:pPr>
+        <w:pStyle w:val="Prrafodelista"/>
+        <w:numPr>
+          <w:ilvl w:val="0"/>
+          <w:numId w:val="21"/>
+        </w:numPr>
+        <w:rPr>
+          <w:b/>
+          <w:lang w:val="es-ES_tradnl"/>
+        </w:rPr>
+      </w:pPr>
+      <w:r>
+        <w:rPr>
+          <w:lang w:val="es-ES_tradnl"/>
+        </w:rPr>
+        <w:t xml:space="preserve">No </w:t>
+      </w:r>
+      <w:r>
+        <w:rPr>
+          <w:lang w:val="es-ES_tradnl"/>
+        </w:rPr>
+        <w:t>puede</w:t>
+      </w:r>
+      <w:r>
+        <w:rPr>
+          <w:lang w:val="es-ES_tradnl"/>
+        </w:rPr>
+        <w:t xml:space="preserve"> haber clientes con el mismo tipo de documento y el mismo número de identificación</w:t>
+      </w:r>
+    </w:p>
+    <w:p>
+      <w:pPr>
+        <w:pStyle w:val="Prrafodelista"/>
+        <w:numPr>
+          <w:ilvl w:val="0"/>
+          <w:numId w:val="21"/>
+        </w:numPr>
+        <w:rPr>
+          <w:b/>
+          <w:lang w:val="es-ES_tradnl"/>
+        </w:rPr>
+      </w:pPr>
+      <w:r>
+        <w:rPr>
+          <w:lang w:val="es-ES_tradnl"/>
+        </w:rPr>
+        <w:t>Para registrar una nueva sucursal en la ciudad se debe verificar que no exista una ya con la misma dirección.</w:t>
+      </w:r>
+    </w:p>
+    <w:p>
+      <w:pPr>
+        <w:pStyle w:val="Prrafodelista"/>
+        <w:numPr>
+          <w:ilvl w:val="0"/>
+          <w:numId w:val="21"/>
+        </w:numPr>
+        <w:rPr>
+          <w:b/>
+          <w:lang w:val="es-ES_tradnl"/>
+        </w:rPr>
+      </w:pPr>
+      <w:r>
+        <w:rPr>
+          <w:lang w:val="es-ES_tradnl"/>
+        </w:rPr>
+        <w:t>El valor de una factura debe ser un número mayor a cero.</w:t>
+      </w:r>
+    </w:p>
+    <w:p>
+      <w:pPr>
+        <w:pStyle w:val="Prrafodelista"/>
+        <w:numPr>
+          <w:ilvl w:val="0"/>
+          <w:numId w:val="21"/>
+        </w:numPr>
+        <w:rPr>
+          <w:b/>
+          <w:lang w:val="es-ES_tradnl"/>
+        </w:rPr>
+      </w:pPr>
+      <w:r>
+        <w:rPr>
+          <w:lang w:val="es-ES_tradnl"/>
+        </w:rPr>
+        <w:t>Los espacios de acomodación de los productos (estantes y bodegas) deben estar asociados a una sucursal existente.</w:t>
+      </w:r>
+    </w:p>
+    <w:p>
+      <w:pPr>
+        <w:pStyle w:val="Prrafodelista"/>
+        <w:numPr>
+          <w:ilvl w:val="0"/>
+          <w:numId w:val="21"/>
+        </w:numPr>
+        <w:rPr>
+          <w:b/>
+          <w:lang w:val="es-ES_tradnl"/>
+        </w:rPr>
+      </w:pPr>
+      <w:r>
+        <w:rPr>
+          <w:lang w:val="es-ES_tradnl"/>
+        </w:rPr>
+        <w:t>El tipo de un espacio de acomodación debe estante o bodega únicamente.</w:t>
+      </w:r>
+    </w:p>
+    <w:p>
+      <w:pPr>
+        <w:pStyle w:val="Prrafodelista"/>
+        <w:numPr>
+          <w:ilvl w:val="0"/>
+          <w:numId w:val="21"/>
+        </w:numPr>
+        <w:rPr>
+          <w:b/>
+          <w:lang w:val="es-ES_tradnl"/>
+        </w:rPr>
+      </w:pPr>
+      <w:r>
+        <w:rPr>
+          <w:lang w:val="es-ES_tradnl"/>
+        </w:rPr>
+        <w:t xml:space="preserve">El volumen máximo de un espacio de acomodación debe ser mayor a su volumen mínimo </w:t>
+      </w:r>
+      <w:proofErr w:type="spellStart"/>
+      <w:r>
+        <w:rPr>
+          <w:lang w:val="es-ES_tradnl"/>
+        </w:rPr>
+        <w:t>Vmax</w:t>
+      </w:r>
+      <w:proofErr w:type="spellEnd"/>
+      <w:r>
+        <w:rPr>
+          <w:lang w:val="es-ES_tradnl"/>
+        </w:rPr>
+        <w:t xml:space="preserve"> &gt;</w:t>
+      </w:r>
+      <w:proofErr w:type="spellStart"/>
+      <w:r>
+        <w:rPr>
+          <w:lang w:val="es-ES_tradnl"/>
+        </w:rPr>
+        <w:t>Vmin</w:t>
+      </w:r>
+      <w:proofErr w:type="spellEnd"/>
+    </w:p>
+    <w:p>
+      <w:pPr>
+        <w:pStyle w:val="Prrafodelista"/>
+        <w:numPr>
+          <w:ilvl w:val="0"/>
+          <w:numId w:val="21"/>
+        </w:numPr>
+        <w:rPr>
+          <w:lang w:val="es-ES_tradnl"/>
+        </w:rPr>
+      </w:pPr>
+      <w:r>
+        <w:rPr>
+          <w:lang w:val="es-ES_tradnl"/>
+        </w:rPr>
+        <w:t>La cantidad de existencias de un producto es un valor mayor a cero</w:t>
+      </w:r>
+      <w:r>
+        <w:rPr>
+          <w:lang w:val="es-ES_tradnl"/>
+        </w:rPr>
+        <w:t>.</w:t>
+      </w:r>
+    </w:p>
+    <w:p>
+      <w:pPr>
+        <w:pStyle w:val="Prrafodelista"/>
+        <w:numPr>
+          <w:ilvl w:val="0"/>
+          <w:numId w:val="21"/>
+        </w:numPr>
+        <w:rPr>
+          <w:lang w:val="es-ES_tradnl"/>
+        </w:rPr>
+      </w:pPr>
+      <w:r>
+        <w:rPr>
+          <w:lang w:val="es-ES_tradnl"/>
+        </w:rPr>
+        <w:t>La fecha inicial y final de una promoción no puede ser la misma. Se espera que la fecha final sea posterior a la inicial.</w:t>
+      </w:r>
+    </w:p>
+    <w:p>
+      <w:pPr>
+        <w:pStyle w:val="Prrafodelista"/>
+        <w:numPr>
+          <w:ilvl w:val="0"/>
+          <w:numId w:val="21"/>
+        </w:numPr>
+        <w:rPr>
+          <w:lang w:val="es-ES_tradnl"/>
+        </w:rPr>
+      </w:pPr>
+      <w:r>
+        <w:rPr>
+          <w:lang w:val="es-ES_tradnl"/>
+        </w:rPr>
+        <w:t>El código de barras de un producto debe ser un valor en hexadecimal.</w:t>
+      </w:r>
+    </w:p>
+    <w:p>
+      <w:pPr>
+        <w:pStyle w:val="Prrafodelista"/>
+        <w:numPr>
+          <w:ilvl w:val="0"/>
+          <w:numId w:val="21"/>
+        </w:numPr>
+        <w:rPr>
+          <w:lang w:val="es-ES_tradnl"/>
+        </w:rPr>
+      </w:pPr>
+      <w:r>
+        <w:rPr>
+          <w:lang w:val="es-ES_tradnl"/>
+        </w:rPr>
+        <w:t>Los productos deben pertenecer a una categoría existente.</w:t>
+      </w:r>
+    </w:p>
+    <w:p>
+      <w:pPr>
+        <w:pStyle w:val="Prrafodelista"/>
+        <w:numPr>
+          <w:ilvl w:val="0"/>
+          <w:numId w:val="21"/>
+        </w:numPr>
+        <w:rPr>
+          <w:lang w:val="es-ES_tradnl"/>
+        </w:rPr>
+      </w:pPr>
+      <w:r>
+        <w:rPr>
+          <w:lang w:val="es-ES_tradnl"/>
+        </w:rPr>
+        <w:t>Se deben realizar ordenes de pedido para abastecimiento siempre que el nivel de reorden se alcance.</w:t>
+      </w:r>
+    </w:p>
+    <w:p>
+      <w:pPr>
+        <w:pStyle w:val="Prrafodelista"/>
+        <w:numPr>
+          <w:ilvl w:val="0"/>
+          <w:numId w:val="21"/>
+        </w:numPr>
+        <w:rPr>
+          <w:lang w:val="es-ES_tradnl"/>
+        </w:rPr>
+      </w:pPr>
+      <w:r>
+        <w:rPr>
+          <w:lang w:val="es-ES_tradnl"/>
+        </w:rPr>
+        <w:t>El estado de una orden de pedido es EN_ESPERA o ENTREGADO</w:t>
+      </w:r>
       <w:bookmarkStart w:id="1" w:name="_GoBack"/>
       <w:bookmarkEnd w:id="1"/>
     </w:p>
     <w:p>
       <w:pPr>
+        <w:ind w:left="717" w:firstLine="0"/>
         <w:rPr>
+          <w:lang w:val="es-ES_tradnl"/>
+        </w:rPr>
+      </w:pPr>
+    </w:p>
+    <w:p>
+      <w:pPr>
+        <w:rPr>
+          <w:b/>
           <w:lang w:val="es-ES_tradnl"/>
         </w:rPr>
       </w:pPr>
@@ -10381,6 +10709,95 @@
     </w:lvl>
   </w:abstractNum>
   <w:abstractNum w:abstractNumId="9" w15:restartNumberingAfterBreak="0">
+    <w:nsid w:val="6E44659C"/>
+    <w:multiLevelType w:val="hybridMultilevel"/>
+    <w:tmpl w:val="2A14840C"/>
+    <w:lvl w:ilvl="0" w:tplc="3118F262">
+      <w:start w:val="1"/>
+      <w:numFmt w:val="decimal"/>
+      <w:lvlText w:val="%1."/>
+      <w:lvlJc w:val="left"/>
+      <w:pPr>
+        <w:ind w:left="1077" w:hanging="360"/>
+      </w:pPr>
+      <w:rPr>
+        <w:b/>
+      </w:rPr>
+    </w:lvl>
+    <w:lvl w:ilvl="1" w:tplc="240A0019" w:tentative="1">
+      <w:start w:val="1"/>
+      <w:numFmt w:val="lowerLetter"/>
+      <w:lvlText w:val="%2."/>
+      <w:lvlJc w:val="left"/>
+      <w:pPr>
+        <w:ind w:left="1797" w:hanging="360"/>
+      </w:pPr>
+    </w:lvl>
+    <w:lvl w:ilvl="2" w:tplc="240A001B" w:tentative="1">
+      <w:start w:val="1"/>
+      <w:numFmt w:val="lowerRoman"/>
+      <w:lvlText w:val="%3."/>
+      <w:lvlJc w:val="right"/>
+      <w:pPr>
+        <w:ind w:left="2517" w:hanging="180"/>
+      </w:pPr>
+    </w:lvl>
+    <w:lvl w:ilvl="3" w:tplc="240A000F" w:tentative="1">
+      <w:start w:val="1"/>
+      <w:numFmt w:val="decimal"/>
+      <w:lvlText w:val="%4."/>
+      <w:lvlJc w:val="left"/>
+      <w:pPr>
+        <w:ind w:left="3237" w:hanging="360"/>
+      </w:pPr>
+    </w:lvl>
+    <w:lvl w:ilvl="4" w:tplc="240A0019" w:tentative="1">
+      <w:start w:val="1"/>
+      <w:numFmt w:val="lowerLetter"/>
+      <w:lvlText w:val="%5."/>
+      <w:lvlJc w:val="left"/>
+      <w:pPr>
+        <w:ind w:left="3957" w:hanging="360"/>
+      </w:pPr>
+    </w:lvl>
+    <w:lvl w:ilvl="5" w:tplc="240A001B" w:tentative="1">
+      <w:start w:val="1"/>
+      <w:numFmt w:val="lowerRoman"/>
+      <w:lvlText w:val="%6."/>
+      <w:lvlJc w:val="right"/>
+      <w:pPr>
+        <w:ind w:left="4677" w:hanging="180"/>
+      </w:pPr>
+    </w:lvl>
+    <w:lvl w:ilvl="6" w:tplc="240A000F" w:tentative="1">
+      <w:start w:val="1"/>
+      <w:numFmt w:val="decimal"/>
+      <w:lvlText w:val="%7."/>
+      <w:lvlJc w:val="left"/>
+      <w:pPr>
+        <w:ind w:left="5397" w:hanging="360"/>
+      </w:pPr>
+    </w:lvl>
+    <w:lvl w:ilvl="7" w:tplc="240A0019" w:tentative="1">
+      <w:start w:val="1"/>
+      <w:numFmt w:val="lowerLetter"/>
+      <w:lvlText w:val="%8."/>
+      <w:lvlJc w:val="left"/>
+      <w:pPr>
+        <w:ind w:left="6117" w:hanging="360"/>
+      </w:pPr>
+    </w:lvl>
+    <w:lvl w:ilvl="8" w:tplc="240A001B" w:tentative="1">
+      <w:start w:val="1"/>
+      <w:numFmt w:val="lowerRoman"/>
+      <w:lvlText w:val="%9."/>
+      <w:lvlJc w:val="right"/>
+      <w:pPr>
+        <w:ind w:left="6837" w:hanging="180"/>
+      </w:pPr>
+    </w:lvl>
+  </w:abstractNum>
+  <w:abstractNum w:abstractNumId="10" w15:restartNumberingAfterBreak="0">
     <w:nsid w:val="71063172"/>
     <w:multiLevelType w:val="multilevel"/>
     <w:tmpl w:val="51883006"/>
@@ -10493,7 +10910,7 @@
       </w:rPr>
     </w:lvl>
   </w:abstractNum>
-  <w:abstractNum w:abstractNumId="10" w15:restartNumberingAfterBreak="0">
+  <w:abstractNum w:abstractNumId="11" w15:restartNumberingAfterBreak="0">
     <w:nsid w:val="75DA0707"/>
     <w:multiLevelType w:val="multilevel"/>
     <w:tmpl w:val="7CBCA8EC"/>
@@ -10611,7 +11028,7 @@
     <w:abstractNumId w:val="2"/>
   </w:num>
   <w:num w:numId="2">
-    <w:abstractNumId w:val="9"/>
+    <w:abstractNumId w:val="10"/>
   </w:num>
   <w:num w:numId="3">
     <w:abstractNumId w:val="6"/>
@@ -10623,7 +11040,7 @@
     <w:abstractNumId w:val="1"/>
   </w:num>
   <w:num w:numId="6">
-    <w:abstractNumId w:val="10"/>
+    <w:abstractNumId w:val="11"/>
   </w:num>
   <w:num w:numId="7">
     <w:abstractNumId w:val="4"/>
@@ -10672,6 +11089,9 @@
   </w:num>
   <w:num w:numId="20">
     <w:abstractNumId w:val="3"/>
+  </w:num>
+  <w:num w:numId="21">
+    <w:abstractNumId w:val="9"/>
   </w:num>
 </w:numbering>
 </file>
@@ -12340,6 +12760,7 @@
     <w:rsid w:val="005263F1"/>
     <w:rsid w:val="00730677"/>
     <w:rsid w:val="008D7C17"/>
+    <w:rsid w:val="00B32737"/>
   </w:rsids>
   <m:mathPr>
     <m:mathFont m:val="Cambria Math"/>
@@ -13140,7 +13561,7 @@
 </file>
 
 <file path=customXml/itemProps1.xml><?xml version="1.0" encoding="utf-8"?>
-<ds:datastoreItem xmlns:ds="http://schemas.openxmlformats.org/officeDocument/2006/customXml" ds:itemID="{174843E7-9ACE-47A8-B0C8-3E7643D13422}">
+<ds:datastoreItem xmlns:ds="http://schemas.openxmlformats.org/officeDocument/2006/customXml" ds:itemID="{53FDE535-7C5C-441E-94A5-B42FCF225875}">
   <ds:schemaRefs>
     <ds:schemaRef ds:uri="http://schemas.openxmlformats.org/officeDocument/2006/bibliography"/>
   </ds:schemaRefs>

</xml_diff>

<commit_message>
Subiendo los cambios que faltaron pero que quedaron en el zip de entrega
</commit_message>
<xml_diff>
--- a/docs/It1_A-13_ga.gonzalezr_jf.sanchezg.docx
+++ b/docs/It1_A-13_ga.gonzalezr_jf.sanchezg.docx
@@ -58,6 +58,7 @@
         <w:t>{</w:t>
       </w:r>
       <w:proofErr w:type="spellStart"/>
+      <w:proofErr w:type="gramStart"/>
       <w:r>
         <w:rPr>
           <w:lang w:val="es-CO"/>
@@ -65,6 +66,7 @@
         <w:t>ga.gonzalezr</w:t>
       </w:r>
       <w:proofErr w:type="spellEnd"/>
+      <w:proofErr w:type="gramEnd"/>
       <w:r>
         <w:rPr>
           <w:lang w:val="es-CO"/>
@@ -5079,27 +5081,7 @@
                 <w:sz w:val="22"/>
                 <w:szCs w:val="22"/>
               </w:rPr>
-              <w:t xml:space="preserve">Volumen: Es el </w:t>
-            </w:r>
-            <w:proofErr w:type="spellStart"/>
-            <w:r>
-              <w:rPr>
-                <w:rFonts w:ascii="Times New Roman" w:hAnsi="Times New Roman" w:cs="Times New Roman"/>
-                <w:b w:val="0"/>
-                <w:sz w:val="22"/>
-                <w:szCs w:val="22"/>
-              </w:rPr>
-              <w:t>numero</w:t>
-            </w:r>
-            <w:proofErr w:type="spellEnd"/>
-            <w:r>
-              <w:rPr>
-                <w:rFonts w:ascii="Times New Roman" w:hAnsi="Times New Roman" w:cs="Times New Roman"/>
-                <w:b w:val="0"/>
-                <w:sz w:val="22"/>
-                <w:szCs w:val="22"/>
-              </w:rPr>
-              <w:t xml:space="preserve"> o volumen de unidades necesarias que se van a solicitar del producto.</w:t>
+              <w:t>Volumen: Es el numero o volumen de unidades necesarias que se van a solicitar del producto.</w:t>
             </w:r>
           </w:p>
         </w:tc>
@@ -9408,27 +9390,1666 @@
         </w:rPr>
         <w:t>El estado de una orden de pedido es EN_ESPERA o ENTREGADO</w:t>
       </w:r>
+    </w:p>
+    <w:p>
+      <w:pPr>
+        <w:ind w:left="717" w:firstLine="0"/>
+        <w:rPr>
+          <w:lang w:val="es-ES_tradnl"/>
+        </w:rPr>
+      </w:pPr>
+    </w:p>
+    <w:p>
+      <w:pPr>
+        <w:pStyle w:val="Ttulo1"/>
+      </w:pPr>
+      <w:r>
+        <w:t>Modelo de tablas relacional</w:t>
+      </w:r>
+    </w:p>
+    <w:p>
+      <w:pPr>
+        <w:rPr>
+          <w:lang w:val="es-ES_tradnl"/>
+        </w:rPr>
+      </w:pPr>
+      <w:r>
+        <w:rPr>
+          <w:lang w:val="es-ES_tradnl"/>
+        </w:rPr>
+        <w:t>A continuación, se presenta el modelo de tablas relacional que fue creado en la base de datos y usado para suplir los requerimientos de negocio.</w:t>
+      </w:r>
+    </w:p>
+    <w:p>
+      <w:pPr>
+        <w:rPr>
+          <w:lang w:val="es-ES_tradnl"/>
+        </w:rPr>
+      </w:pPr>
+      <w:r>
+        <w:rPr>
+          <w:noProof/>
+          <w:lang w:val="es-ES_tradnl"/>
+        </w:rPr>
+        <w:drawing>
+          <wp:inline distT="0" distB="0" distL="0" distR="0" wp14:anchorId="67E7F2AA" wp14:editId="768C43FE">
+            <wp:extent cx="6728298" cy="1905000"/>
+            <wp:effectExtent l="0" t="0" r="0" b="8890"/>
+            <wp:docPr id="2" name="Imagen 2"/>
+            <wp:cNvGraphicFramePr>
+              <a:graphicFrameLocks xmlns:a="http://schemas.openxmlformats.org/drawingml/2006/main" noChangeAspect="1"/>
+            </wp:cNvGraphicFramePr>
+            <a:graphic xmlns:a="http://schemas.openxmlformats.org/drawingml/2006/main">
+              <a:graphicData uri="http://schemas.openxmlformats.org/drawingml/2006/picture">
+                <pic:pic xmlns:pic="http://schemas.openxmlformats.org/drawingml/2006/picture">
+                  <pic:nvPicPr>
+                    <pic:cNvPr id="0" name="Picture 1"/>
+                    <pic:cNvPicPr>
+                      <a:picLocks noChangeAspect="1" noChangeArrowheads="1"/>
+                    </pic:cNvPicPr>
+                  </pic:nvPicPr>
+                  <pic:blipFill>
+                    <a:blip r:embed="rId9">
+                      <a:extLst>
+                        <a:ext uri="{28A0092B-C50C-407E-A947-70E740481C1C}">
+                          <a14:useLocalDpi xmlns:a14="http://schemas.microsoft.com/office/drawing/2010/main" val="0"/>
+                        </a:ext>
+                      </a:extLst>
+                    </a:blip>
+                    <a:srcRect/>
+                    <a:stretch>
+                      <a:fillRect/>
+                    </a:stretch>
+                  </pic:blipFill>
+                  <pic:spPr bwMode="auto">
+                    <a:xfrm>
+                      <a:off x="0" y="0"/>
+                      <a:ext cx="6728298" cy="1905000"/>
+                    </a:xfrm>
+                    <a:prstGeom prst="rect">
+                      <a:avLst/>
+                    </a:prstGeom>
+                    <a:noFill/>
+                    <a:ln>
+                      <a:noFill/>
+                    </a:ln>
+                  </pic:spPr>
+                </pic:pic>
+              </a:graphicData>
+            </a:graphic>
+          </wp:inline>
+        </w:drawing>
+      </w:r>
+    </w:p>
+    <w:p>
+      <w:pPr>
+        <w:pStyle w:val="TtuloFigura"/>
+        <w:rPr>
+          <w:lang w:val="es-ES_tradnl"/>
+        </w:rPr>
+      </w:pPr>
+      <w:r>
+        <w:rPr>
+          <w:lang w:val="es-ES_tradnl"/>
+        </w:rPr>
+        <w:lastRenderedPageBreak/>
+        <w:t>Figura 2: Modelo de las relaciones: Productos, Supermercados, Sucursales, Proveedores y Ofrece</w:t>
+      </w:r>
+    </w:p>
+    <w:p>
+      <w:pPr>
+        <w:pStyle w:val="TtuloFigura"/>
+        <w:rPr>
+          <w:lang w:val="es-ES_tradnl"/>
+        </w:rPr>
+      </w:pPr>
+    </w:p>
+    <w:p>
+      <w:pPr>
+        <w:pStyle w:val="TtuloFigura"/>
+      </w:pPr>
+      <w:r>
+        <w:rPr>
+          <w:noProof/>
+        </w:rPr>
+        <w:drawing>
+          <wp:inline distT="0" distB="0" distL="0" distR="0" wp14:anchorId="748F6955" wp14:editId="2F389651">
+            <wp:extent cx="6496050" cy="1868593"/>
+            <wp:effectExtent l="0" t="0" r="0" b="0"/>
+            <wp:docPr id="5" name="Imagen 5"/>
+            <wp:cNvGraphicFramePr>
+              <a:graphicFrameLocks xmlns:a="http://schemas.openxmlformats.org/drawingml/2006/main" noChangeAspect="1"/>
+            </wp:cNvGraphicFramePr>
+            <a:graphic xmlns:a="http://schemas.openxmlformats.org/drawingml/2006/main">
+              <a:graphicData uri="http://schemas.openxmlformats.org/drawingml/2006/picture">
+                <pic:pic xmlns:pic="http://schemas.openxmlformats.org/drawingml/2006/picture">
+                  <pic:nvPicPr>
+                    <pic:cNvPr id="0" name="Picture 2"/>
+                    <pic:cNvPicPr>
+                      <a:picLocks noChangeAspect="1" noChangeArrowheads="1"/>
+                    </pic:cNvPicPr>
+                  </pic:nvPicPr>
+                  <pic:blipFill>
+                    <a:blip r:embed="rId10">
+                      <a:extLst>
+                        <a:ext uri="{28A0092B-C50C-407E-A947-70E740481C1C}">
+                          <a14:useLocalDpi xmlns:a14="http://schemas.microsoft.com/office/drawing/2010/main" val="0"/>
+                        </a:ext>
+                      </a:extLst>
+                    </a:blip>
+                    <a:srcRect/>
+                    <a:stretch>
+                      <a:fillRect/>
+                    </a:stretch>
+                  </pic:blipFill>
+                  <pic:spPr bwMode="auto">
+                    <a:xfrm>
+                      <a:off x="0" y="0"/>
+                      <a:ext cx="6508133" cy="1872069"/>
+                    </a:xfrm>
+                    <a:prstGeom prst="rect">
+                      <a:avLst/>
+                    </a:prstGeom>
+                    <a:noFill/>
+                    <a:ln>
+                      <a:noFill/>
+                    </a:ln>
+                  </pic:spPr>
+                </pic:pic>
+              </a:graphicData>
+            </a:graphic>
+          </wp:inline>
+        </w:drawing>
+      </w:r>
+    </w:p>
+    <w:p>
+      <w:pPr>
+        <w:pStyle w:val="TtuloFigura"/>
+      </w:pPr>
+      <w:r>
+        <w:t>Figura 3: Modelo de las relaciones</w:t>
+      </w:r>
+      <w:r>
+        <w:t xml:space="preserve">: Proveen, </w:t>
+      </w:r>
+      <w:proofErr w:type="spellStart"/>
+      <w:r>
+        <w:t>Supermercado_Proveedor</w:t>
+      </w:r>
+      <w:proofErr w:type="spellEnd"/>
+      <w:r>
+        <w:t xml:space="preserve">, </w:t>
+      </w:r>
+      <w:proofErr w:type="spellStart"/>
+      <w:r>
+        <w:t>Producto_Sucursa</w:t>
+      </w:r>
+      <w:proofErr w:type="spellEnd"/>
+      <w:r>
+        <w:t>, Promociones</w:t>
+      </w:r>
+    </w:p>
+    <w:p>
+      <w:pPr>
+        <w:pStyle w:val="TtuloFigura"/>
+      </w:pPr>
+      <w:proofErr w:type="spellStart"/>
+      <w:r>
+        <w:t>Categorias</w:t>
+      </w:r>
+      <w:proofErr w:type="spellEnd"/>
+      <w:r>
+        <w:t xml:space="preserve"> y </w:t>
+      </w:r>
+      <w:proofErr w:type="spellStart"/>
+      <w:r>
+        <w:t>Productos_Promocion</w:t>
+      </w:r>
+      <w:proofErr w:type="spellEnd"/>
+      <w:r>
+        <w:t>.</w:t>
+      </w:r>
+    </w:p>
+    <w:p>
+      <w:pPr>
+        <w:pStyle w:val="TtuloFigura"/>
+      </w:pPr>
+    </w:p>
+    <w:p>
+      <w:pPr>
+        <w:pStyle w:val="TtuloFigura"/>
+      </w:pPr>
+      <w:r>
+        <w:rPr>
+          <w:noProof/>
+        </w:rPr>
+        <w:drawing>
+          <wp:inline distT="0" distB="0" distL="0" distR="0" wp14:anchorId="313FF05A" wp14:editId="5BABABB7">
+            <wp:extent cx="6334125" cy="2324100"/>
+            <wp:effectExtent l="0" t="0" r="9525" b="0"/>
+            <wp:docPr id="6" name="Imagen 6"/>
+            <wp:cNvGraphicFramePr>
+              <a:graphicFrameLocks xmlns:a="http://schemas.openxmlformats.org/drawingml/2006/main" noChangeAspect="1"/>
+            </wp:cNvGraphicFramePr>
+            <a:graphic xmlns:a="http://schemas.openxmlformats.org/drawingml/2006/main">
+              <a:graphicData uri="http://schemas.openxmlformats.org/drawingml/2006/picture">
+                <pic:pic xmlns:pic="http://schemas.openxmlformats.org/drawingml/2006/picture">
+                  <pic:nvPicPr>
+                    <pic:cNvPr id="0" name="Picture 3"/>
+                    <pic:cNvPicPr>
+                      <a:picLocks noChangeAspect="1" noChangeArrowheads="1"/>
+                    </pic:cNvPicPr>
+                  </pic:nvPicPr>
+                  <pic:blipFill>
+                    <a:blip r:embed="rId11">
+                      <a:extLst>
+                        <a:ext uri="{28A0092B-C50C-407E-A947-70E740481C1C}">
+                          <a14:useLocalDpi xmlns:a14="http://schemas.microsoft.com/office/drawing/2010/main" val="0"/>
+                        </a:ext>
+                      </a:extLst>
+                    </a:blip>
+                    <a:srcRect/>
+                    <a:stretch>
+                      <a:fillRect/>
+                    </a:stretch>
+                  </pic:blipFill>
+                  <pic:spPr bwMode="auto">
+                    <a:xfrm>
+                      <a:off x="0" y="0"/>
+                      <a:ext cx="6334125" cy="2324100"/>
+                    </a:xfrm>
+                    <a:prstGeom prst="rect">
+                      <a:avLst/>
+                    </a:prstGeom>
+                    <a:noFill/>
+                    <a:ln>
+                      <a:noFill/>
+                    </a:ln>
+                  </pic:spPr>
+                </pic:pic>
+              </a:graphicData>
+            </a:graphic>
+          </wp:inline>
+        </w:drawing>
+      </w:r>
+    </w:p>
+    <w:p>
+      <w:pPr>
+        <w:pStyle w:val="TtuloFigura"/>
+      </w:pPr>
+      <w:r>
+        <w:t xml:space="preserve">Figura 4: Modelo de las relaciones: </w:t>
+      </w:r>
+      <w:proofErr w:type="spellStart"/>
+      <w:r>
+        <w:t>Pedidos_Sucursal</w:t>
+      </w:r>
+      <w:proofErr w:type="spellEnd"/>
+      <w:r>
+        <w:t xml:space="preserve">, </w:t>
+      </w:r>
+      <w:proofErr w:type="spellStart"/>
+      <w:r>
+        <w:t>Orden_Producto</w:t>
+      </w:r>
+      <w:proofErr w:type="spellEnd"/>
+      <w:r>
+        <w:t xml:space="preserve"> y Cliente</w:t>
+      </w:r>
+    </w:p>
+    <w:p>
+      <w:pPr>
+        <w:pStyle w:val="TtuloFigura"/>
+      </w:pPr>
+    </w:p>
+    <w:p>
+      <w:pPr>
+        <w:pStyle w:val="TtuloFigura"/>
+      </w:pPr>
+      <w:r>
+        <w:rPr>
+          <w:noProof/>
+        </w:rPr>
+        <w:drawing>
+          <wp:inline distT="0" distB="0" distL="0" distR="0" wp14:anchorId="0ADB1AE0" wp14:editId="176BA116">
+            <wp:extent cx="6532066" cy="1885950"/>
+            <wp:effectExtent l="0" t="0" r="2540" b="0"/>
+            <wp:docPr id="9" name="Imagen 9"/>
+            <wp:cNvGraphicFramePr>
+              <a:graphicFrameLocks xmlns:a="http://schemas.openxmlformats.org/drawingml/2006/main" noChangeAspect="1"/>
+            </wp:cNvGraphicFramePr>
+            <a:graphic xmlns:a="http://schemas.openxmlformats.org/drawingml/2006/main">
+              <a:graphicData uri="http://schemas.openxmlformats.org/drawingml/2006/picture">
+                <pic:pic xmlns:pic="http://schemas.openxmlformats.org/drawingml/2006/picture">
+                  <pic:nvPicPr>
+                    <pic:cNvPr id="0" name="Picture 4"/>
+                    <pic:cNvPicPr>
+                      <a:picLocks noChangeAspect="1" noChangeArrowheads="1"/>
+                    </pic:cNvPicPr>
+                  </pic:nvPicPr>
+                  <pic:blipFill>
+                    <a:blip r:embed="rId12">
+                      <a:extLst>
+                        <a:ext uri="{28A0092B-C50C-407E-A947-70E740481C1C}">
+                          <a14:useLocalDpi xmlns:a14="http://schemas.microsoft.com/office/drawing/2010/main" val="0"/>
+                        </a:ext>
+                      </a:extLst>
+                    </a:blip>
+                    <a:srcRect/>
+                    <a:stretch>
+                      <a:fillRect/>
+                    </a:stretch>
+                  </pic:blipFill>
+                  <pic:spPr bwMode="auto">
+                    <a:xfrm>
+                      <a:off x="0" y="0"/>
+                      <a:ext cx="6534963" cy="1886786"/>
+                    </a:xfrm>
+                    <a:prstGeom prst="rect">
+                      <a:avLst/>
+                    </a:prstGeom>
+                    <a:noFill/>
+                    <a:ln>
+                      <a:noFill/>
+                    </a:ln>
+                  </pic:spPr>
+                </pic:pic>
+              </a:graphicData>
+            </a:graphic>
+          </wp:inline>
+        </w:drawing>
+      </w:r>
+    </w:p>
+    <w:p>
+      <w:pPr>
+        <w:pStyle w:val="TtuloFigura"/>
+      </w:pPr>
+      <w:r>
+        <w:t xml:space="preserve">Figura 5: Modelo de las relaciones: Factura, </w:t>
+      </w:r>
+      <w:proofErr w:type="spellStart"/>
+      <w:r>
+        <w:t>Venta_Producto</w:t>
+      </w:r>
+      <w:proofErr w:type="spellEnd"/>
+      <w:r>
+        <w:t xml:space="preserve">, Existencias, </w:t>
+      </w:r>
+      <w:proofErr w:type="spellStart"/>
+      <w:r>
+        <w:t>Espacio_Acomodacion</w:t>
+      </w:r>
+      <w:proofErr w:type="spellEnd"/>
+      <w:r>
+        <w:t>.</w:t>
+      </w:r>
+    </w:p>
+    <w:p>
+      <w:pPr>
+        <w:pStyle w:val="TtuloFigura"/>
+        <w:rPr>
+          <w:lang w:val="es-ES_tradnl"/>
+        </w:rPr>
+      </w:pPr>
+    </w:p>
+    <w:p>
+      <w:pPr>
+        <w:pStyle w:val="Ttulo1"/>
+      </w:pPr>
+      <w:proofErr w:type="spellStart"/>
+      <w:r>
+        <w:lastRenderedPageBreak/>
+        <w:t>Resultados</w:t>
+      </w:r>
+      <w:proofErr w:type="spellEnd"/>
+    </w:p>
+    <w:p>
+      <w:pPr>
+        <w:ind w:firstLine="0"/>
+      </w:pPr>
+      <w:r>
+        <w:t>En esta sección se m</w:t>
+      </w:r>
+      <w:r>
+        <w:t>encionan los resultados obtenidos.</w:t>
+      </w:r>
+    </w:p>
+    <w:p>
+      <w:pPr>
+        <w:ind w:firstLine="0"/>
+      </w:pPr>
+    </w:p>
+    <w:p>
+      <w:pPr>
+        <w:pStyle w:val="Ttulo2"/>
+      </w:pPr>
+      <w:r>
+        <w:t>Resultados logrados</w:t>
+      </w:r>
+    </w:p>
+    <w:p>
+      <w:pPr>
+        <w:ind w:firstLine="0"/>
+      </w:pPr>
+      <w:r>
+        <w:t xml:space="preserve">Se logro cumplir los </w:t>
+      </w:r>
+      <w:r>
+        <w:t>con lo requerimientos funcionales de los numerales del 1 al 6 y del 9 al 11. Por otro lado, se logro cumplir con los requerimientos de consulta numerales 1 y 2. Las pruebas realizadas en el proyecto con código Java para los requerimientos funcionales 9 al 11 con Junit solo fueron exhaustivas para los requerimiento</w:t>
+      </w:r>
+      <w:r>
+        <w:t>s</w:t>
+      </w:r>
+      <w:r>
+        <w:t xml:space="preserve"> 9 y 10. </w:t>
+      </w:r>
+      <w:r>
+        <w:t xml:space="preserve">En el requerimiento 9 se verifica los 3 casos propuestos (PK no repetida, FK existente y CHK). </w:t>
+      </w:r>
+      <w:r>
+        <w:t xml:space="preserve">Las pruebas para el requerimiento 10 solo se verificó actualización correcta </w:t>
+      </w:r>
+      <w:r>
+        <w:t xml:space="preserve">debido a que es un requerimiento que no realiza ninguna labor de agregar información. Las pruebas para el requerimiento 11 solo verifica funcionalidad correcta para </w:t>
+      </w:r>
+      <w:r>
+        <w:t>registrar la venta de un producto, cabe destacar que dentro de esta única prueba se contempla la posibilidad de fallos y se toman las medidas necesarias para prevenir desbordes en la transacción como también para conservar la integridad de la información existente. Por otro lado, para los requerimientos de consulta 1 y 2 realizan las peticiones de consulta de manera satisfactoria y solo se verifican por el resultado obtenido de la base de datos.</w:t>
+      </w:r>
+    </w:p>
+    <w:p>
+      <w:pPr>
+        <w:ind w:firstLine="0"/>
+      </w:pPr>
+    </w:p>
+    <w:p>
+      <w:pPr>
+        <w:ind w:firstLine="0"/>
+      </w:pPr>
+      <w:r>
+        <w:t>Por otro lado, para los numerales de diseño, se logró realizar todo el planteamiento correcto del problema y realizar los modelos requeridos (conceptual UML y relacional) al igual que la descripción de los requerimientos funcionales presentes en este documento.</w:t>
+      </w:r>
+    </w:p>
+    <w:p>
+      <w:pPr>
+        <w:ind w:firstLine="0"/>
+      </w:pPr>
+    </w:p>
+    <w:p>
+      <w:pPr>
+        <w:pStyle w:val="Ttulo2"/>
+      </w:pPr>
+      <w:r>
+        <w:t>Resultados no logrados</w:t>
+      </w:r>
+    </w:p>
+    <w:p>
+      <w:pPr>
+        <w:ind w:firstLine="0"/>
+        <w:rPr>
+          <w:lang w:val="es-ES_tradnl"/>
+        </w:rPr>
+      </w:pPr>
+      <w:r>
+        <w:rPr>
+          <w:lang w:val="es-ES_tradnl"/>
+        </w:rPr>
+        <w:t>No se pudo cumplir con pruebas exhaustivas para todos los requerimientos solicitados y solo se lograron las mencionadas en la sección anterior. De igual modo, tampoco se logró el desarrollo de una interfaz para el usuario.</w:t>
+      </w:r>
+      <w:r>
+        <w:rPr>
+          <w:lang w:val="es-ES_tradnl"/>
+        </w:rPr>
+        <w:t xml:space="preserve"> No se pudo realizar los requerimientos 3 y 4 de consulta.</w:t>
+      </w:r>
+    </w:p>
+    <w:p>
+      <w:pPr>
+        <w:ind w:firstLine="0"/>
+        <w:rPr>
+          <w:lang w:val="es-ES_tradnl"/>
+        </w:rPr>
+      </w:pPr>
+    </w:p>
+    <w:p>
+      <w:pPr>
+        <w:pStyle w:val="Ttulo1"/>
+      </w:pPr>
+      <w:r>
+        <w:t xml:space="preserve">Balance de </w:t>
+      </w:r>
+      <w:proofErr w:type="spellStart"/>
+      <w:r>
+        <w:t>pruebas</w:t>
+      </w:r>
+      <w:proofErr w:type="spellEnd"/>
+    </w:p>
+    <w:p>
+      <w:pPr>
+        <w:ind w:firstLine="0"/>
+      </w:pPr>
+      <w:r>
+        <w:t>En la siguiente sección s</w:t>
+      </w:r>
+      <w:r>
+        <w:t>e presenta evidencia de la satisfacción de las pruebas logradas.</w:t>
+      </w:r>
+      <w:r>
+        <w:t xml:space="preserve"> Se detallan específicamente las pruebas de conexión y la de los requerimientos 9 y 10. Cabe resaltar que para los </w:t>
+      </w:r>
+      <w:proofErr w:type="spellStart"/>
+      <w:r>
+        <w:t>requemientos</w:t>
+      </w:r>
+      <w:proofErr w:type="spellEnd"/>
+      <w:r>
+        <w:t xml:space="preserve"> solicitados se realizaron pruebas de los numerales 9, 10 ,11 y RFC2</w:t>
+      </w:r>
       <w:bookmarkStart w:id="1" w:name="_GoBack"/>
       <w:bookmarkEnd w:id="1"/>
     </w:p>
     <w:p>
       <w:pPr>
-        <w:ind w:left="717" w:firstLine="0"/>
-        <w:rPr>
-          <w:lang w:val="es-ES_tradnl"/>
-        </w:rPr>
+        <w:ind w:firstLine="0"/>
       </w:pPr>
     </w:p>
     <w:p>
       <w:pPr>
-        <w:rPr>
-          <w:b/>
+        <w:pStyle w:val="Ttulo2"/>
+      </w:pPr>
+      <w:r>
+        <w:t>Conexión a la base de datos</w:t>
+      </w:r>
+    </w:p>
+    <w:p>
+      <w:pPr>
+        <w:ind w:firstLine="0"/>
+      </w:pPr>
+      <w:r>
+        <w:t xml:space="preserve">La prueba de conexión se ejecuta satisfactoriamente, para el caso de una conexión correcta, la base de datos contiene las tablas y credenciales correctas y se puede abrir una sesión. Como prueba de su culminación satisfactoria se anexa una imagen del log del </w:t>
+      </w:r>
+      <w:proofErr w:type="spellStart"/>
+      <w:r>
+        <w:t>datanucleus</w:t>
+      </w:r>
+      <w:proofErr w:type="spellEnd"/>
+      <w:r>
+        <w:t>.</w:t>
+      </w:r>
+    </w:p>
+    <w:p>
+      <w:pPr>
+        <w:ind w:firstLine="0"/>
+      </w:pPr>
+      <w:r>
+        <w:rPr>
+          <w:noProof/>
+        </w:rPr>
+        <w:lastRenderedPageBreak/>
+        <w:drawing>
+          <wp:inline distT="0" distB="0" distL="0" distR="0" wp14:anchorId="1F56C592" wp14:editId="04B2E853">
+            <wp:extent cx="5915025" cy="4181475"/>
+            <wp:effectExtent l="0" t="0" r="9525" b="9525"/>
+            <wp:docPr id="10" name="Imagen 10"/>
+            <wp:cNvGraphicFramePr>
+              <a:graphicFrameLocks xmlns:a="http://schemas.openxmlformats.org/drawingml/2006/main" noChangeAspect="1"/>
+            </wp:cNvGraphicFramePr>
+            <a:graphic xmlns:a="http://schemas.openxmlformats.org/drawingml/2006/main">
+              <a:graphicData uri="http://schemas.openxmlformats.org/drawingml/2006/picture">
+                <pic:pic xmlns:pic="http://schemas.openxmlformats.org/drawingml/2006/picture">
+                  <pic:nvPicPr>
+                    <pic:cNvPr id="0" name="Picture 5"/>
+                    <pic:cNvPicPr>
+                      <a:picLocks noChangeAspect="1" noChangeArrowheads="1"/>
+                    </pic:cNvPicPr>
+                  </pic:nvPicPr>
+                  <pic:blipFill>
+                    <a:blip r:embed="rId13">
+                      <a:extLst>
+                        <a:ext uri="{28A0092B-C50C-407E-A947-70E740481C1C}">
+                          <a14:useLocalDpi xmlns:a14="http://schemas.microsoft.com/office/drawing/2010/main" val="0"/>
+                        </a:ext>
+                      </a:extLst>
+                    </a:blip>
+                    <a:srcRect/>
+                    <a:stretch>
+                      <a:fillRect/>
+                    </a:stretch>
+                  </pic:blipFill>
+                  <pic:spPr bwMode="auto">
+                    <a:xfrm>
+                      <a:off x="0" y="0"/>
+                      <a:ext cx="5915025" cy="4181475"/>
+                    </a:xfrm>
+                    <a:prstGeom prst="rect">
+                      <a:avLst/>
+                    </a:prstGeom>
+                    <a:noFill/>
+                    <a:ln>
+                      <a:noFill/>
+                    </a:ln>
+                  </pic:spPr>
+                </pic:pic>
+              </a:graphicData>
+            </a:graphic>
+          </wp:inline>
+        </w:drawing>
+      </w:r>
+    </w:p>
+    <w:p>
+      <w:pPr>
+        <w:pStyle w:val="TtuloFigura"/>
+      </w:pPr>
+      <w:r>
+        <w:t>Figura 6: Conexión satisfactoria a la SMBD</w:t>
+      </w:r>
+    </w:p>
+    <w:p/>
+    <w:p>
+      <w:r>
+        <w:t xml:space="preserve">Por otro lado para la ejecución de la prueba con tablas inexistentes en el esquema se tiene, el archivo ejecutado es </w:t>
+      </w:r>
+      <w:proofErr w:type="spellStart"/>
+      <w:r>
+        <w:t>TablasBD_</w:t>
+      </w:r>
+      <w:proofErr w:type="gramStart"/>
+      <w:r>
+        <w:t>B.json</w:t>
+      </w:r>
+      <w:proofErr w:type="spellEnd"/>
+      <w:proofErr w:type="gramEnd"/>
+    </w:p>
+    <w:p>
+      <w:r>
+        <w:rPr>
+          <w:noProof/>
+        </w:rPr>
+        <w:drawing>
+          <wp:inline distT="0" distB="0" distL="0" distR="0" wp14:anchorId="6CF24FF1" wp14:editId="4B88B539">
+            <wp:extent cx="7079321" cy="904875"/>
+            <wp:effectExtent l="0" t="0" r="7620" b="0"/>
+            <wp:docPr id="12" name="Imagen 12"/>
+            <wp:cNvGraphicFramePr>
+              <a:graphicFrameLocks xmlns:a="http://schemas.openxmlformats.org/drawingml/2006/main" noChangeAspect="1"/>
+            </wp:cNvGraphicFramePr>
+            <a:graphic xmlns:a="http://schemas.openxmlformats.org/drawingml/2006/main">
+              <a:graphicData uri="http://schemas.openxmlformats.org/drawingml/2006/picture">
+                <pic:pic xmlns:pic="http://schemas.openxmlformats.org/drawingml/2006/picture">
+                  <pic:nvPicPr>
+                    <pic:cNvPr id="0" name="Picture 6"/>
+                    <pic:cNvPicPr>
+                      <a:picLocks noChangeAspect="1" noChangeArrowheads="1"/>
+                    </pic:cNvPicPr>
+                  </pic:nvPicPr>
+                  <pic:blipFill>
+                    <a:blip r:embed="rId14">
+                      <a:extLst>
+                        <a:ext uri="{28A0092B-C50C-407E-A947-70E740481C1C}">
+                          <a14:useLocalDpi xmlns:a14="http://schemas.microsoft.com/office/drawing/2010/main" val="0"/>
+                        </a:ext>
+                      </a:extLst>
+                    </a:blip>
+                    <a:srcRect/>
+                    <a:stretch>
+                      <a:fillRect/>
+                    </a:stretch>
+                  </pic:blipFill>
+                  <pic:spPr bwMode="auto">
+                    <a:xfrm>
+                      <a:off x="0" y="0"/>
+                      <a:ext cx="7089470" cy="906172"/>
+                    </a:xfrm>
+                    <a:prstGeom prst="rect">
+                      <a:avLst/>
+                    </a:prstGeom>
+                    <a:noFill/>
+                    <a:ln>
+                      <a:noFill/>
+                    </a:ln>
+                  </pic:spPr>
+                </pic:pic>
+              </a:graphicData>
+            </a:graphic>
+          </wp:inline>
+        </w:drawing>
+      </w:r>
+    </w:p>
+    <w:p>
+      <w:r>
+        <w:rPr>
+          <w:noProof/>
+        </w:rPr>
+        <w:drawing>
+          <wp:inline distT="0" distB="0" distL="0" distR="0" wp14:anchorId="59B328CF" wp14:editId="173C538F">
+            <wp:extent cx="6324600" cy="1381125"/>
+            <wp:effectExtent l="0" t="0" r="0" b="9525"/>
+            <wp:docPr id="13" name="Imagen 13"/>
+            <wp:cNvGraphicFramePr>
+              <a:graphicFrameLocks xmlns:a="http://schemas.openxmlformats.org/drawingml/2006/main" noChangeAspect="1"/>
+            </wp:cNvGraphicFramePr>
+            <a:graphic xmlns:a="http://schemas.openxmlformats.org/drawingml/2006/main">
+              <a:graphicData uri="http://schemas.openxmlformats.org/drawingml/2006/picture">
+                <pic:pic xmlns:pic="http://schemas.openxmlformats.org/drawingml/2006/picture">
+                  <pic:nvPicPr>
+                    <pic:cNvPr id="0" name="Picture 7"/>
+                    <pic:cNvPicPr>
+                      <a:picLocks noChangeAspect="1" noChangeArrowheads="1"/>
+                    </pic:cNvPicPr>
+                  </pic:nvPicPr>
+                  <pic:blipFill>
+                    <a:blip r:embed="rId15">
+                      <a:extLst>
+                        <a:ext uri="{28A0092B-C50C-407E-A947-70E740481C1C}">
+                          <a14:useLocalDpi xmlns:a14="http://schemas.microsoft.com/office/drawing/2010/main" val="0"/>
+                        </a:ext>
+                      </a:extLst>
+                    </a:blip>
+                    <a:srcRect/>
+                    <a:stretch>
+                      <a:fillRect/>
+                    </a:stretch>
+                  </pic:blipFill>
+                  <pic:spPr bwMode="auto">
+                    <a:xfrm>
+                      <a:off x="0" y="0"/>
+                      <a:ext cx="6324600" cy="1381125"/>
+                    </a:xfrm>
+                    <a:prstGeom prst="rect">
+                      <a:avLst/>
+                    </a:prstGeom>
+                    <a:noFill/>
+                    <a:ln>
+                      <a:noFill/>
+                    </a:ln>
+                  </pic:spPr>
+                </pic:pic>
+              </a:graphicData>
+            </a:graphic>
+          </wp:inline>
+        </w:drawing>
+      </w:r>
+    </w:p>
+    <w:p>
+      <w:pPr>
+        <w:pStyle w:val="TtuloFigura"/>
+      </w:pPr>
+      <w:r>
+        <w:lastRenderedPageBreak/>
+        <w:t>Figura 7: Intento fallido de conexión a la base de datos con tablas inexistentes</w:t>
+      </w:r>
+    </w:p>
+    <w:p>
+      <w:pPr>
+        <w:pStyle w:val="TtuloFigura"/>
+      </w:pPr>
+    </w:p>
+    <w:p>
+      <w:pPr>
+        <w:pStyle w:val="TtuloFigura"/>
+      </w:pPr>
+    </w:p>
+    <w:p>
+      <w:r>
+        <w:t>Para el tercer y cuarto caso corresponden a los intentos de abrir una conexión a la base de datos con credenciales inexistentes o con tablas que presentan errores. Se obtiene un resultado correcto el cual es que la conexión falle por las razones escritas. El resultado es el siguiente:</w:t>
+      </w:r>
+    </w:p>
+    <w:p>
+      <w:r>
+        <w:rPr>
+          <w:noProof/>
+        </w:rPr>
+        <w:drawing>
+          <wp:inline distT="0" distB="0" distL="0" distR="0" wp14:anchorId="557A680B" wp14:editId="348D3906">
+            <wp:extent cx="6457749" cy="923925"/>
+            <wp:effectExtent l="0" t="0" r="635" b="0"/>
+            <wp:docPr id="15" name="Imagen 15"/>
+            <wp:cNvGraphicFramePr>
+              <a:graphicFrameLocks xmlns:a="http://schemas.openxmlformats.org/drawingml/2006/main" noChangeAspect="1"/>
+            </wp:cNvGraphicFramePr>
+            <a:graphic xmlns:a="http://schemas.openxmlformats.org/drawingml/2006/main">
+              <a:graphicData uri="http://schemas.openxmlformats.org/drawingml/2006/picture">
+                <pic:pic xmlns:pic="http://schemas.openxmlformats.org/drawingml/2006/picture">
+                  <pic:nvPicPr>
+                    <pic:cNvPr id="0" name="Picture 8"/>
+                    <pic:cNvPicPr>
+                      <a:picLocks noChangeAspect="1" noChangeArrowheads="1"/>
+                    </pic:cNvPicPr>
+                  </pic:nvPicPr>
+                  <pic:blipFill>
+                    <a:blip r:embed="rId16">
+                      <a:extLst>
+                        <a:ext uri="{28A0092B-C50C-407E-A947-70E740481C1C}">
+                          <a14:useLocalDpi xmlns:a14="http://schemas.microsoft.com/office/drawing/2010/main" val="0"/>
+                        </a:ext>
+                      </a:extLst>
+                    </a:blip>
+                    <a:srcRect/>
+                    <a:stretch>
+                      <a:fillRect/>
+                    </a:stretch>
+                  </pic:blipFill>
+                  <pic:spPr bwMode="auto">
+                    <a:xfrm>
+                      <a:off x="0" y="0"/>
+                      <a:ext cx="6458617" cy="924049"/>
+                    </a:xfrm>
+                    <a:prstGeom prst="rect">
+                      <a:avLst/>
+                    </a:prstGeom>
+                    <a:noFill/>
+                    <a:ln>
+                      <a:noFill/>
+                    </a:ln>
+                  </pic:spPr>
+                </pic:pic>
+              </a:graphicData>
+            </a:graphic>
+          </wp:inline>
+        </w:drawing>
+      </w:r>
+    </w:p>
+    <w:p>
+      <w:pPr>
+        <w:pStyle w:val="TtuloFigura"/>
+      </w:pPr>
+      <w:r>
+        <w:t xml:space="preserve">Figura 8: Conexión a la base de datos con una unidad de persistencia inexistente en la clase del proyecto </w:t>
+      </w:r>
+      <w:proofErr w:type="spellStart"/>
+      <w:r>
+        <w:t>SuperAndes</w:t>
+      </w:r>
+      <w:proofErr w:type="spellEnd"/>
+    </w:p>
+    <w:p/>
+    <w:p>
+      <w:pPr>
+        <w:pStyle w:val="TtuloFigura"/>
+        <w:jc w:val="both"/>
+        <w:rPr>
+          <w:lang w:val="es-ES_tradnl"/>
+        </w:rPr>
+      </w:pPr>
+      <w:r>
+        <w:rPr>
+          <w:noProof/>
+          <w:lang w:val="es-ES_tradnl"/>
+        </w:rPr>
+        <w:drawing>
+          <wp:inline distT="0" distB="0" distL="0" distR="0" wp14:anchorId="513FCAD2" wp14:editId="2D2A5E52">
+            <wp:extent cx="6324600" cy="1104900"/>
+            <wp:effectExtent l="0" t="0" r="0" b="0"/>
+            <wp:docPr id="16" name="Imagen 16"/>
+            <wp:cNvGraphicFramePr>
+              <a:graphicFrameLocks xmlns:a="http://schemas.openxmlformats.org/drawingml/2006/main" noChangeAspect="1"/>
+            </wp:cNvGraphicFramePr>
+            <a:graphic xmlns:a="http://schemas.openxmlformats.org/drawingml/2006/main">
+              <a:graphicData uri="http://schemas.openxmlformats.org/drawingml/2006/picture">
+                <pic:pic xmlns:pic="http://schemas.openxmlformats.org/drawingml/2006/picture">
+                  <pic:nvPicPr>
+                    <pic:cNvPr id="0" name="Picture 9"/>
+                    <pic:cNvPicPr>
+                      <a:picLocks noChangeAspect="1" noChangeArrowheads="1"/>
+                    </pic:cNvPicPr>
+                  </pic:nvPicPr>
+                  <pic:blipFill>
+                    <a:blip r:embed="rId17">
+                      <a:extLst>
+                        <a:ext uri="{28A0092B-C50C-407E-A947-70E740481C1C}">
+                          <a14:useLocalDpi xmlns:a14="http://schemas.microsoft.com/office/drawing/2010/main" val="0"/>
+                        </a:ext>
+                      </a:extLst>
+                    </a:blip>
+                    <a:srcRect/>
+                    <a:stretch>
+                      <a:fillRect/>
+                    </a:stretch>
+                  </pic:blipFill>
+                  <pic:spPr bwMode="auto">
+                    <a:xfrm>
+                      <a:off x="0" y="0"/>
+                      <a:ext cx="6324600" cy="1104900"/>
+                    </a:xfrm>
+                    <a:prstGeom prst="rect">
+                      <a:avLst/>
+                    </a:prstGeom>
+                    <a:noFill/>
+                    <a:ln>
+                      <a:noFill/>
+                    </a:ln>
+                  </pic:spPr>
+                </pic:pic>
+              </a:graphicData>
+            </a:graphic>
+          </wp:inline>
+        </w:drawing>
+      </w:r>
+    </w:p>
+    <w:p>
+      <w:pPr>
+        <w:pStyle w:val="TtuloFigura"/>
+        <w:rPr>
+          <w:lang w:val="es-ES_tradnl"/>
+        </w:rPr>
+      </w:pPr>
+      <w:r>
+        <w:rPr>
+          <w:lang w:val="es-ES_tradnl"/>
+        </w:rPr>
+        <w:t xml:space="preserve">Figura 9: Intento fallido de </w:t>
+      </w:r>
+      <w:r>
+        <w:rPr>
+          <w:lang w:val="es-ES_tradnl"/>
+        </w:rPr>
+        <w:t>conexión pues no se tienen las credenciales correctas.</w:t>
+      </w:r>
+    </w:p>
+    <w:p>
+      <w:pPr>
+        <w:pStyle w:val="TtuloFigura"/>
+        <w:rPr>
+          <w:lang w:val="es-ES_tradnl"/>
+        </w:rPr>
+      </w:pPr>
+    </w:p>
+    <w:p>
+      <w:pPr>
+        <w:pStyle w:val="Ttulo2"/>
+      </w:pPr>
+      <w:r>
+        <w:t>Requerimiento funcional #9</w:t>
+      </w:r>
+    </w:p>
+    <w:p>
+      <w:pPr>
+        <w:rPr>
+          <w:lang w:val="es-ES_tradnl"/>
+        </w:rPr>
+      </w:pPr>
+      <w:r>
+        <w:rPr>
+          <w:lang w:val="es-ES_tradnl"/>
+        </w:rPr>
+        <w:t>Para la verificación del requerimiento #9 se incluye en detalle la creación de solicitud</w:t>
+      </w:r>
+      <w:r>
+        <w:rPr>
+          <w:lang w:val="es-ES_tradnl"/>
+        </w:rPr>
+        <w:t>, la siguiente imagen refleja la creación correcta de una orden de pedido.</w:t>
+      </w:r>
+    </w:p>
+    <w:p>
+      <w:pPr>
+        <w:rPr>
+          <w:lang w:val="es-ES_tradnl"/>
+        </w:rPr>
+      </w:pPr>
+      <w:r>
+        <w:rPr>
+          <w:noProof/>
+          <w:lang w:val="es-ES_tradnl"/>
+        </w:rPr>
+        <w:drawing>
+          <wp:inline distT="0" distB="0" distL="0" distR="0" wp14:anchorId="224E2031" wp14:editId="0C113F9C">
+            <wp:extent cx="6324600" cy="809625"/>
+            <wp:effectExtent l="0" t="0" r="0" b="9525"/>
+            <wp:docPr id="17" name="Imagen 17"/>
+            <wp:cNvGraphicFramePr>
+              <a:graphicFrameLocks xmlns:a="http://schemas.openxmlformats.org/drawingml/2006/main" noChangeAspect="1"/>
+            </wp:cNvGraphicFramePr>
+            <a:graphic xmlns:a="http://schemas.openxmlformats.org/drawingml/2006/main">
+              <a:graphicData uri="http://schemas.openxmlformats.org/drawingml/2006/picture">
+                <pic:pic xmlns:pic="http://schemas.openxmlformats.org/drawingml/2006/picture">
+                  <pic:nvPicPr>
+                    <pic:cNvPr id="0" name="Picture 10"/>
+                    <pic:cNvPicPr>
+                      <a:picLocks noChangeAspect="1" noChangeArrowheads="1"/>
+                    </pic:cNvPicPr>
+                  </pic:nvPicPr>
+                  <pic:blipFill>
+                    <a:blip r:embed="rId18">
+                      <a:extLst>
+                        <a:ext uri="{28A0092B-C50C-407E-A947-70E740481C1C}">
+                          <a14:useLocalDpi xmlns:a14="http://schemas.microsoft.com/office/drawing/2010/main" val="0"/>
+                        </a:ext>
+                      </a:extLst>
+                    </a:blip>
+                    <a:srcRect/>
+                    <a:stretch>
+                      <a:fillRect/>
+                    </a:stretch>
+                  </pic:blipFill>
+                  <pic:spPr bwMode="auto">
+                    <a:xfrm>
+                      <a:off x="0" y="0"/>
+                      <a:ext cx="6324600" cy="809625"/>
+                    </a:xfrm>
+                    <a:prstGeom prst="rect">
+                      <a:avLst/>
+                    </a:prstGeom>
+                    <a:noFill/>
+                    <a:ln>
+                      <a:noFill/>
+                    </a:ln>
+                  </pic:spPr>
+                </pic:pic>
+              </a:graphicData>
+            </a:graphic>
+          </wp:inline>
+        </w:drawing>
+      </w:r>
+    </w:p>
+    <w:p>
+      <w:pPr>
+        <w:pStyle w:val="TtuloFigura"/>
+      </w:pPr>
+      <w:r>
+        <w:t>Figura 10: Intento de registro de pedido correcto</w:t>
+      </w:r>
+    </w:p>
+    <w:p>
+      <w:pPr>
+        <w:pStyle w:val="TtuloFigura"/>
+      </w:pPr>
+    </w:p>
+    <w:p>
+      <w:pPr>
+        <w:rPr>
+          <w:lang w:val="es-ES_tradnl"/>
+        </w:rPr>
+      </w:pPr>
+      <w:r>
+        <w:rPr>
+          <w:lang w:val="es-ES_tradnl"/>
+        </w:rPr>
+        <w:t>Posteriormente cuando se intenta crear la misma orden de pedido se obtiene el siguiente error por violación de PK.</w:t>
+      </w:r>
+    </w:p>
+    <w:p>
+      <w:pPr>
+        <w:rPr>
+          <w:lang w:val="es-ES_tradnl"/>
+        </w:rPr>
+      </w:pPr>
+      <w:r>
+        <w:rPr>
+          <w:noProof/>
+          <w:lang w:val="es-ES_tradnl"/>
+        </w:rPr>
+        <w:drawing>
+          <wp:inline distT="0" distB="0" distL="0" distR="0" wp14:anchorId="2F2B60E7" wp14:editId="6D8243AC">
+            <wp:extent cx="6324600" cy="1076325"/>
+            <wp:effectExtent l="0" t="0" r="0" b="9525"/>
+            <wp:docPr id="18" name="Imagen 18"/>
+            <wp:cNvGraphicFramePr>
+              <a:graphicFrameLocks xmlns:a="http://schemas.openxmlformats.org/drawingml/2006/main" noChangeAspect="1"/>
+            </wp:cNvGraphicFramePr>
+            <a:graphic xmlns:a="http://schemas.openxmlformats.org/drawingml/2006/main">
+              <a:graphicData uri="http://schemas.openxmlformats.org/drawingml/2006/picture">
+                <pic:pic xmlns:pic="http://schemas.openxmlformats.org/drawingml/2006/picture">
+                  <pic:nvPicPr>
+                    <pic:cNvPr id="0" name="Picture 11"/>
+                    <pic:cNvPicPr>
+                      <a:picLocks noChangeAspect="1" noChangeArrowheads="1"/>
+                    </pic:cNvPicPr>
+                  </pic:nvPicPr>
+                  <pic:blipFill>
+                    <a:blip r:embed="rId19">
+                      <a:extLst>
+                        <a:ext uri="{28A0092B-C50C-407E-A947-70E740481C1C}">
+                          <a14:useLocalDpi xmlns:a14="http://schemas.microsoft.com/office/drawing/2010/main" val="0"/>
+                        </a:ext>
+                      </a:extLst>
+                    </a:blip>
+                    <a:srcRect/>
+                    <a:stretch>
+                      <a:fillRect/>
+                    </a:stretch>
+                  </pic:blipFill>
+                  <pic:spPr bwMode="auto">
+                    <a:xfrm>
+                      <a:off x="0" y="0"/>
+                      <a:ext cx="6324600" cy="1076325"/>
+                    </a:xfrm>
+                    <a:prstGeom prst="rect">
+                      <a:avLst/>
+                    </a:prstGeom>
+                    <a:noFill/>
+                    <a:ln>
+                      <a:noFill/>
+                    </a:ln>
+                  </pic:spPr>
+                </pic:pic>
+              </a:graphicData>
+            </a:graphic>
+          </wp:inline>
+        </w:drawing>
+      </w:r>
+    </w:p>
+    <w:p>
+      <w:pPr>
+        <w:pStyle w:val="TtuloFigura"/>
+        <w:rPr>
+          <w:lang w:val="es-ES_tradnl"/>
+        </w:rPr>
+      </w:pPr>
+      <w:r>
+        <w:rPr>
+          <w:lang w:val="es-ES_tradnl"/>
+        </w:rPr>
+        <w:lastRenderedPageBreak/>
+        <w:t>Figura 11: Intento de registro de un pedido existente</w:t>
+      </w:r>
+    </w:p>
+    <w:p>
+      <w:pPr>
+        <w:pStyle w:val="TtuloFigura"/>
+        <w:rPr>
+          <w:lang w:val="es-ES_tradnl"/>
+        </w:rPr>
+      </w:pPr>
+    </w:p>
+    <w:p>
+      <w:pPr>
+        <w:rPr>
+          <w:lang w:val="es-ES_tradnl"/>
+        </w:rPr>
+      </w:pPr>
+      <w:r>
+        <w:rPr>
+          <w:lang w:val="es-ES_tradnl"/>
+        </w:rPr>
+        <w:t>Por otro lado, si se le intenta asociar al pedido valores cuya llave foránea sea inexistente, como por ejemplo asociar el pedido para una sucursal inexistente se obtiene.</w:t>
+      </w:r>
+    </w:p>
+    <w:p>
+      <w:pPr>
+        <w:rPr>
+          <w:lang w:val="es-ES_tradnl"/>
+        </w:rPr>
+      </w:pPr>
+    </w:p>
+    <w:p>
+      <w:pPr>
+        <w:rPr>
+          <w:lang w:val="es-ES_tradnl"/>
+        </w:rPr>
+      </w:pPr>
+      <w:r>
+        <w:rPr>
+          <w:noProof/>
+          <w:lang w:val="es-ES_tradnl"/>
+        </w:rPr>
+        <w:drawing>
+          <wp:inline distT="0" distB="0" distL="0" distR="0" wp14:anchorId="02671B09" wp14:editId="58458AFB">
+            <wp:extent cx="6534150" cy="610116"/>
+            <wp:effectExtent l="0" t="0" r="0" b="0"/>
+            <wp:docPr id="19" name="Imagen 19"/>
+            <wp:cNvGraphicFramePr>
+              <a:graphicFrameLocks xmlns:a="http://schemas.openxmlformats.org/drawingml/2006/main" noChangeAspect="1"/>
+            </wp:cNvGraphicFramePr>
+            <a:graphic xmlns:a="http://schemas.openxmlformats.org/drawingml/2006/main">
+              <a:graphicData uri="http://schemas.openxmlformats.org/drawingml/2006/picture">
+                <pic:pic xmlns:pic="http://schemas.openxmlformats.org/drawingml/2006/picture">
+                  <pic:nvPicPr>
+                    <pic:cNvPr id="0" name="Picture 12"/>
+                    <pic:cNvPicPr>
+                      <a:picLocks noChangeAspect="1" noChangeArrowheads="1"/>
+                    </pic:cNvPicPr>
+                  </pic:nvPicPr>
+                  <pic:blipFill>
+                    <a:blip r:embed="rId20">
+                      <a:extLst>
+                        <a:ext uri="{28A0092B-C50C-407E-A947-70E740481C1C}">
+                          <a14:useLocalDpi xmlns:a14="http://schemas.microsoft.com/office/drawing/2010/main" val="0"/>
+                        </a:ext>
+                      </a:extLst>
+                    </a:blip>
+                    <a:srcRect/>
+                    <a:stretch>
+                      <a:fillRect/>
+                    </a:stretch>
+                  </pic:blipFill>
+                  <pic:spPr bwMode="auto">
+                    <a:xfrm>
+                      <a:off x="0" y="0"/>
+                      <a:ext cx="6551300" cy="611717"/>
+                    </a:xfrm>
+                    <a:prstGeom prst="rect">
+                      <a:avLst/>
+                    </a:prstGeom>
+                    <a:noFill/>
+                    <a:ln>
+                      <a:noFill/>
+                    </a:ln>
+                  </pic:spPr>
+                </pic:pic>
+              </a:graphicData>
+            </a:graphic>
+          </wp:inline>
+        </w:drawing>
+      </w:r>
+    </w:p>
+    <w:p>
+      <w:pPr>
+        <w:pStyle w:val="TtuloFigura"/>
+        <w:rPr>
+          <w:lang w:val="es-ES_tradnl"/>
+        </w:rPr>
+      </w:pPr>
+      <w:r>
+        <w:rPr>
+          <w:lang w:val="es-ES_tradnl"/>
+        </w:rPr>
+        <w:t>Figura 12: Intento de registro con una sucursal inexistente</w:t>
+      </w:r>
+    </w:p>
+    <w:p>
+      <w:pPr>
+        <w:pStyle w:val="TtuloFigura"/>
+        <w:rPr>
+          <w:lang w:val="es-ES_tradnl"/>
+        </w:rPr>
+      </w:pPr>
+    </w:p>
+    <w:p>
+      <w:pPr>
+        <w:rPr>
+          <w:lang w:val="es-ES_tradnl"/>
+        </w:rPr>
+      </w:pPr>
+      <w:r>
+        <w:rPr>
+          <w:lang w:val="es-ES_tradnl"/>
+        </w:rPr>
+        <w:t>Finalmente,</w:t>
+      </w:r>
+      <w:r>
+        <w:rPr>
+          <w:lang w:val="es-ES_tradnl"/>
+        </w:rPr>
+        <w:t xml:space="preserve"> si se intenta agregar una tupla que incumple con los </w:t>
+      </w:r>
+      <w:proofErr w:type="gramStart"/>
+      <w:r>
+        <w:rPr>
+          <w:lang w:val="es-ES_tradnl"/>
+        </w:rPr>
+        <w:t>chequeos</w:t>
+      </w:r>
+      <w:proofErr w:type="gramEnd"/>
+      <w:r>
+        <w:rPr>
+          <w:lang w:val="es-ES_tradnl"/>
+        </w:rPr>
+        <w:t xml:space="preserve"> por ejemplo</w:t>
+      </w:r>
+      <w:r>
+        <w:rPr>
+          <w:lang w:val="es-ES_tradnl"/>
+        </w:rPr>
+        <w:t xml:space="preserve">: Un pedido con calificación mayor que la máxima se obtiene: </w:t>
+      </w:r>
+    </w:p>
+    <w:p>
+      <w:pPr>
+        <w:rPr>
+          <w:lang w:val="es-ES_tradnl"/>
+        </w:rPr>
+      </w:pPr>
+      <w:r>
+        <w:rPr>
+          <w:noProof/>
+          <w:lang w:val="es-ES_tradnl"/>
+        </w:rPr>
+        <w:drawing>
+          <wp:inline distT="0" distB="0" distL="0" distR="0" wp14:anchorId="7832D043" wp14:editId="06457EBB">
+            <wp:extent cx="6488167" cy="1133475"/>
+            <wp:effectExtent l="0" t="0" r="8255" b="0"/>
+            <wp:docPr id="20" name="Imagen 20"/>
+            <wp:cNvGraphicFramePr>
+              <a:graphicFrameLocks xmlns:a="http://schemas.openxmlformats.org/drawingml/2006/main" noChangeAspect="1"/>
+            </wp:cNvGraphicFramePr>
+            <a:graphic xmlns:a="http://schemas.openxmlformats.org/drawingml/2006/main">
+              <a:graphicData uri="http://schemas.openxmlformats.org/drawingml/2006/picture">
+                <pic:pic xmlns:pic="http://schemas.openxmlformats.org/drawingml/2006/picture">
+                  <pic:nvPicPr>
+                    <pic:cNvPr id="0" name="Picture 13"/>
+                    <pic:cNvPicPr>
+                      <a:picLocks noChangeAspect="1" noChangeArrowheads="1"/>
+                    </pic:cNvPicPr>
+                  </pic:nvPicPr>
+                  <pic:blipFill>
+                    <a:blip r:embed="rId21">
+                      <a:extLst>
+                        <a:ext uri="{28A0092B-C50C-407E-A947-70E740481C1C}">
+                          <a14:useLocalDpi xmlns:a14="http://schemas.microsoft.com/office/drawing/2010/main" val="0"/>
+                        </a:ext>
+                      </a:extLst>
+                    </a:blip>
+                    <a:srcRect/>
+                    <a:stretch>
+                      <a:fillRect/>
+                    </a:stretch>
+                  </pic:blipFill>
+                  <pic:spPr bwMode="auto">
+                    <a:xfrm>
+                      <a:off x="0" y="0"/>
+                      <a:ext cx="6489931" cy="1133783"/>
+                    </a:xfrm>
+                    <a:prstGeom prst="rect">
+                      <a:avLst/>
+                    </a:prstGeom>
+                    <a:noFill/>
+                    <a:ln>
+                      <a:noFill/>
+                    </a:ln>
+                  </pic:spPr>
+                </pic:pic>
+              </a:graphicData>
+            </a:graphic>
+          </wp:inline>
+        </w:drawing>
+      </w:r>
+    </w:p>
+    <w:p>
+      <w:pPr>
+        <w:pStyle w:val="TtuloFigura"/>
+        <w:rPr>
+          <w:lang w:val="es-ES_tradnl"/>
+        </w:rPr>
+      </w:pPr>
+      <w:r>
+        <w:rPr>
+          <w:lang w:val="es-ES_tradnl"/>
+        </w:rPr>
+        <w:t>Figura 13: Intento de registro de un pedido con calificación mayor a la permitida</w:t>
+      </w:r>
+    </w:p>
+    <w:p>
+      <w:pPr>
+        <w:rPr>
+          <w:lang w:val="es-ES_tradnl"/>
+        </w:rPr>
+      </w:pPr>
+    </w:p>
+    <w:p>
+      <w:pPr>
+        <w:pStyle w:val="Ttulo2"/>
+      </w:pPr>
+      <w:r>
+        <w:t xml:space="preserve">Requerimiento funcional 10 </w:t>
+      </w:r>
+    </w:p>
+    <w:p>
+      <w:pPr>
+        <w:rPr>
+          <w:lang w:val="es-ES_tradnl"/>
+        </w:rPr>
+      </w:pPr>
+      <w:r>
+        <w:rPr>
+          <w:lang w:val="es-ES_tradnl"/>
+        </w:rPr>
+        <w:t>Se actualiza las existencias en bodega del producto del pedido. La prueba se ejecuta satisfactoriamente</w:t>
+      </w:r>
+    </w:p>
+    <w:p>
+      <w:pPr>
+        <w:rPr>
+          <w:lang w:val="es-ES_tradnl"/>
+        </w:rPr>
+      </w:pPr>
+      <w:r>
+        <w:rPr>
+          <w:noProof/>
+          <w:lang w:val="es-ES_tradnl"/>
+        </w:rPr>
+        <w:drawing>
+          <wp:inline distT="0" distB="0" distL="0" distR="0" wp14:anchorId="0FCEA73C" wp14:editId="190D382D">
+            <wp:extent cx="6191250" cy="1162050"/>
+            <wp:effectExtent l="0" t="0" r="0" b="0"/>
+            <wp:docPr id="21" name="Imagen 21"/>
+            <wp:cNvGraphicFramePr>
+              <a:graphicFrameLocks xmlns:a="http://schemas.openxmlformats.org/drawingml/2006/main" noChangeAspect="1"/>
+            </wp:cNvGraphicFramePr>
+            <a:graphic xmlns:a="http://schemas.openxmlformats.org/drawingml/2006/main">
+              <a:graphicData uri="http://schemas.openxmlformats.org/drawingml/2006/picture">
+                <pic:pic xmlns:pic="http://schemas.openxmlformats.org/drawingml/2006/picture">
+                  <pic:nvPicPr>
+                    <pic:cNvPr id="0" name="Picture 14"/>
+                    <pic:cNvPicPr>
+                      <a:picLocks noChangeAspect="1" noChangeArrowheads="1"/>
+                    </pic:cNvPicPr>
+                  </pic:nvPicPr>
+                  <pic:blipFill>
+                    <a:blip r:embed="rId22">
+                      <a:extLst>
+                        <a:ext uri="{28A0092B-C50C-407E-A947-70E740481C1C}">
+                          <a14:useLocalDpi xmlns:a14="http://schemas.microsoft.com/office/drawing/2010/main" val="0"/>
+                        </a:ext>
+                      </a:extLst>
+                    </a:blip>
+                    <a:srcRect/>
+                    <a:stretch>
+                      <a:fillRect/>
+                    </a:stretch>
+                  </pic:blipFill>
+                  <pic:spPr bwMode="auto">
+                    <a:xfrm>
+                      <a:off x="0" y="0"/>
+                      <a:ext cx="6191250" cy="1162050"/>
+                    </a:xfrm>
+                    <a:prstGeom prst="rect">
+                      <a:avLst/>
+                    </a:prstGeom>
+                    <a:noFill/>
+                    <a:ln>
+                      <a:noFill/>
+                    </a:ln>
+                  </pic:spPr>
+                </pic:pic>
+              </a:graphicData>
+            </a:graphic>
+          </wp:inline>
+        </w:drawing>
+      </w:r>
+    </w:p>
+    <w:p>
+      <w:pPr>
+        <w:rPr>
+          <w:lang w:val="es-ES_tradnl"/>
+        </w:rPr>
+      </w:pPr>
+      <w:r>
+        <w:rPr>
+          <w:noProof/>
+          <w:lang w:val="es-ES_tradnl"/>
+        </w:rPr>
+        <w:drawing>
+          <wp:inline distT="0" distB="0" distL="0" distR="0" wp14:anchorId="6A71637F" wp14:editId="14734E57">
+            <wp:extent cx="6353175" cy="619125"/>
+            <wp:effectExtent l="0" t="0" r="9525" b="9525"/>
+            <wp:docPr id="22" name="Imagen 22"/>
+            <wp:cNvGraphicFramePr>
+              <a:graphicFrameLocks xmlns:a="http://schemas.openxmlformats.org/drawingml/2006/main" noChangeAspect="1"/>
+            </wp:cNvGraphicFramePr>
+            <a:graphic xmlns:a="http://schemas.openxmlformats.org/drawingml/2006/main">
+              <a:graphicData uri="http://schemas.openxmlformats.org/drawingml/2006/picture">
+                <pic:pic xmlns:pic="http://schemas.openxmlformats.org/drawingml/2006/picture">
+                  <pic:nvPicPr>
+                    <pic:cNvPr id="0" name="Picture 15"/>
+                    <pic:cNvPicPr>
+                      <a:picLocks noChangeAspect="1" noChangeArrowheads="1"/>
+                    </pic:cNvPicPr>
+                  </pic:nvPicPr>
+                  <pic:blipFill>
+                    <a:blip r:embed="rId23">
+                      <a:extLst>
+                        <a:ext uri="{28A0092B-C50C-407E-A947-70E740481C1C}">
+                          <a14:useLocalDpi xmlns:a14="http://schemas.microsoft.com/office/drawing/2010/main" val="0"/>
+                        </a:ext>
+                      </a:extLst>
+                    </a:blip>
+                    <a:srcRect/>
+                    <a:stretch>
+                      <a:fillRect/>
+                    </a:stretch>
+                  </pic:blipFill>
+                  <pic:spPr bwMode="auto">
+                    <a:xfrm>
+                      <a:off x="0" y="0"/>
+                      <a:ext cx="6353175" cy="619125"/>
+                    </a:xfrm>
+                    <a:prstGeom prst="rect">
+                      <a:avLst/>
+                    </a:prstGeom>
+                    <a:noFill/>
+                    <a:ln>
+                      <a:noFill/>
+                    </a:ln>
+                  </pic:spPr>
+                </pic:pic>
+              </a:graphicData>
+            </a:graphic>
+          </wp:inline>
+        </w:drawing>
+      </w:r>
+      <w:r>
+        <w:rPr>
+          <w:noProof/>
+          <w:lang w:val="es-ES_tradnl"/>
+        </w:rPr>
+        <w:drawing>
+          <wp:inline distT="0" distB="0" distL="0" distR="0" wp14:anchorId="23557C4E" wp14:editId="4FFB7C95">
+            <wp:extent cx="3905250" cy="447675"/>
+            <wp:effectExtent l="0" t="0" r="0" b="9525"/>
+            <wp:docPr id="23" name="Imagen 23"/>
+            <wp:cNvGraphicFramePr>
+              <a:graphicFrameLocks xmlns:a="http://schemas.openxmlformats.org/drawingml/2006/main" noChangeAspect="1"/>
+            </wp:cNvGraphicFramePr>
+            <a:graphic xmlns:a="http://schemas.openxmlformats.org/drawingml/2006/main">
+              <a:graphicData uri="http://schemas.openxmlformats.org/drawingml/2006/picture">
+                <pic:pic xmlns:pic="http://schemas.openxmlformats.org/drawingml/2006/picture">
+                  <pic:nvPicPr>
+                    <pic:cNvPr id="0" name="Picture 16"/>
+                    <pic:cNvPicPr>
+                      <a:picLocks noChangeAspect="1" noChangeArrowheads="1"/>
+                    </pic:cNvPicPr>
+                  </pic:nvPicPr>
+                  <pic:blipFill>
+                    <a:blip r:embed="rId24">
+                      <a:extLst>
+                        <a:ext uri="{28A0092B-C50C-407E-A947-70E740481C1C}">
+                          <a14:useLocalDpi xmlns:a14="http://schemas.microsoft.com/office/drawing/2010/main" val="0"/>
+                        </a:ext>
+                      </a:extLst>
+                    </a:blip>
+                    <a:srcRect/>
+                    <a:stretch>
+                      <a:fillRect/>
+                    </a:stretch>
+                  </pic:blipFill>
+                  <pic:spPr bwMode="auto">
+                    <a:xfrm>
+                      <a:off x="0" y="0"/>
+                      <a:ext cx="3905250" cy="447675"/>
+                    </a:xfrm>
+                    <a:prstGeom prst="rect">
+                      <a:avLst/>
+                    </a:prstGeom>
+                    <a:noFill/>
+                    <a:ln>
+                      <a:noFill/>
+                    </a:ln>
+                  </pic:spPr>
+                </pic:pic>
+              </a:graphicData>
+            </a:graphic>
+          </wp:inline>
+        </w:drawing>
+      </w:r>
+    </w:p>
+    <w:p>
+      <w:pPr>
+        <w:pStyle w:val="TtuloFigura"/>
+        <w:rPr>
+          <w:lang w:val="es-ES_tradnl"/>
+        </w:rPr>
+      </w:pPr>
+      <w:r>
+        <w:rPr>
+          <w:lang w:val="es-ES_tradnl"/>
+        </w:rPr>
+        <w:t xml:space="preserve">Figura 14: </w:t>
+      </w:r>
+      <w:proofErr w:type="spellStart"/>
+      <w:r>
+        <w:rPr>
+          <w:lang w:val="es-ES_tradnl"/>
+        </w:rPr>
+        <w:t>Actualizacion</w:t>
+      </w:r>
+      <w:proofErr w:type="spellEnd"/>
+      <w:r>
+        <w:rPr>
+          <w:lang w:val="es-ES_tradnl"/>
+        </w:rPr>
+        <w:t xml:space="preserve"> de las reservas del </w:t>
+      </w:r>
+      <w:proofErr w:type="spellStart"/>
+      <w:r>
+        <w:rPr>
+          <w:lang w:val="es-ES_tradnl"/>
+        </w:rPr>
+        <w:t>produto</w:t>
+      </w:r>
+      <w:proofErr w:type="spellEnd"/>
+    </w:p>
+    <w:p>
+      <w:pPr>
+        <w:rPr>
+          <w:lang w:val="es-ES_tradnl"/>
+        </w:rPr>
+      </w:pPr>
+    </w:p>
+    <w:p>
+      <w:pPr>
+        <w:pStyle w:val="TtuloFigura"/>
+        <w:rPr>
+          <w:lang w:val="es-ES_tradnl"/>
+        </w:rPr>
+      </w:pPr>
+    </w:p>
+    <w:p>
+      <w:pPr>
+        <w:pStyle w:val="TtuloFigura"/>
+        <w:rPr>
+          <w:lang w:val="es-ES_tradnl"/>
+        </w:rPr>
+      </w:pPr>
+    </w:p>
+    <w:p>
+      <w:pPr>
+        <w:pStyle w:val="TtuloFigura"/>
+        <w:jc w:val="both"/>
+        <w:rPr>
+          <w:lang w:val="es-ES_tradnl"/>
+        </w:rPr>
+      </w:pPr>
+    </w:p>
+    <w:p>
+      <w:pPr>
+        <w:pStyle w:val="TtuloFigura"/>
+        <w:rPr>
           <w:lang w:val="es-ES_tradnl"/>
         </w:rPr>
       </w:pPr>
     </w:p>
     <w:sectPr>
-      <w:headerReference w:type="default" r:id="rId9"/>
+      <w:headerReference w:type="default" r:id="rId25"/>
       <w:pgSz w:w="12240" w:h="15840" w:code="1"/>
       <w:pgMar w:top="1134" w:right="1134" w:bottom="1134" w:left="1134" w:header="720" w:footer="720" w:gutter="0"/>
       <w:pgNumType w:start="1"/>
@@ -9634,11 +11255,6 @@
               <w:listItem w:displayText="Especialización" w:value="Especialización"/>
             </w:dropDownList>
           </w:sdtPr>
-          <w:sdtEndPr>
-            <w:rPr>
-              <w:rStyle w:val="Estilo2"/>
-            </w:rPr>
-          </w:sdtEndPr>
           <w:sdtContent>
             <w:p>
               <w:pPr>
@@ -12702,7 +14318,6 @@
     <w:sig w:usb0="E0002AFF" w:usb1="C0007843" w:usb2="00000009" w:usb3="00000000" w:csb0="000001FF" w:csb1="00000000"/>
   </w:font>
   <w:font w:name="Book Antiqua">
-    <w:panose1 w:val="02040602050305030304"/>
     <w:charset w:val="00"/>
     <w:family w:val="roman"/>
     <w:pitch w:val="variable"/>
@@ -12716,14 +14331,12 @@
     <w:sig w:usb0="E10002FF" w:usb1="4000ACFF" w:usb2="00000009" w:usb3="00000000" w:csb0="0000019F" w:csb1="00000000"/>
   </w:font>
   <w:font w:name="Tahoma">
-    <w:panose1 w:val="020B0604030504040204"/>
     <w:charset w:val="00"/>
     <w:family w:val="swiss"/>
     <w:pitch w:val="variable"/>
     <w:sig w:usb0="E1002EFF" w:usb1="C000605B" w:usb2="00000029" w:usb3="00000000" w:csb0="000101FF" w:csb1="00000000"/>
   </w:font>
   <w:font w:name="Cambria">
-    <w:panose1 w:val="02040503050406030204"/>
     <w:charset w:val="00"/>
     <w:family w:val="roman"/>
     <w:pitch w:val="variable"/>
@@ -12759,6 +14372,7 @@
     <w:rsid w:val="004D594D"/>
     <w:rsid w:val="005263F1"/>
     <w:rsid w:val="00730677"/>
+    <w:rsid w:val="00827107"/>
     <w:rsid w:val="008D7C17"/>
     <w:rsid w:val="00B32737"/>
   </w:rsids>
@@ -13561,7 +15175,7 @@
 </file>
 
 <file path=customXml/itemProps1.xml><?xml version="1.0" encoding="utf-8"?>
-<ds:datastoreItem xmlns:ds="http://schemas.openxmlformats.org/officeDocument/2006/customXml" ds:itemID="{53FDE535-7C5C-441E-94A5-B42FCF225875}">
+<ds:datastoreItem xmlns:ds="http://schemas.openxmlformats.org/officeDocument/2006/customXml" ds:itemID="{BEAC308C-06CA-41F5-96BE-BBF5892DE81F}">
   <ds:schemaRefs>
     <ds:schemaRef ds:uri="http://schemas.openxmlformats.org/officeDocument/2006/bibliography"/>
   </ds:schemaRefs>

</xml_diff>